<commit_message>
beautified rev ob arch
</commit_message>
<xml_diff>
--- a/research/revised-open-banking-architecture.docx
+++ b/research/revised-open-banking-architecture.docx
@@ -30,13 +30,7 @@
         <w:rPr>
           <w:rFonts w:ascii="Arial" w:hAnsi="Arial" w:cs="Arial"/>
         </w:rPr>
-        <w:t xml:space="preserve">Background: </w:t>
-      </w:r>
-      <w:r>
-        <w:rPr>
-          <w:rFonts w:ascii="Arial" w:hAnsi="Arial" w:cs="Arial"/>
-        </w:rPr>
-        <w:t>As you may have noted the combination</w:t>
+        <w:t>Background: As you may have noted the combination</w:t>
       </w:r>
       <w:r>
         <w:rPr>
@@ -111,49 +105,7 @@
         <w:rPr>
           <w:rFonts w:ascii="Arial" w:hAnsi="Arial" w:cs="Arial"/>
         </w:rPr>
-        <w:t xml:space="preserve">To </w:t>
-      </w:r>
-      <w:r>
-        <w:rPr>
-          <w:rFonts w:ascii="Arial" w:hAnsi="Arial" w:cs="Arial"/>
-        </w:rPr>
-        <w:t xml:space="preserve">cope with this problem, </w:t>
-      </w:r>
-      <w:r>
-        <w:rPr>
-          <w:rFonts w:ascii="Arial" w:hAnsi="Arial" w:cs="Arial"/>
-        </w:rPr>
-        <w:t>specific wallet API</w:t>
-      </w:r>
-      <w:r>
-        <w:rPr>
-          <w:rFonts w:ascii="Arial" w:hAnsi="Arial" w:cs="Arial"/>
-        </w:rPr>
-        <w:t>s have been proposed</w:t>
-      </w:r>
-      <w:r>
-        <w:rPr>
-          <w:rFonts w:ascii="Arial" w:hAnsi="Arial" w:cs="Arial"/>
-        </w:rPr>
-        <w:t xml:space="preserve">. </w:t>
-      </w:r>
-      <w:r>
-        <w:rPr>
-          <w:rFonts w:ascii="Arial" w:hAnsi="Arial" w:cs="Arial"/>
-        </w:rPr>
-        <w:t>Although working</w:t>
-      </w:r>
-      <w:r>
-        <w:rPr>
-          <w:rFonts w:ascii="Arial" w:hAnsi="Arial" w:cs="Arial"/>
-        </w:rPr>
-        <w:t xml:space="preserve">, </w:t>
-      </w:r>
-      <w:r>
-        <w:rPr>
-          <w:rFonts w:ascii="Arial" w:hAnsi="Arial" w:cs="Arial"/>
-        </w:rPr>
-        <w:t>such API</w:t>
+        <w:t>To cope with this problem, specific wallet APIs have been proposed. Although working, such API</w:t>
       </w:r>
       <w:r>
         <w:rPr>
@@ -165,19 +117,7 @@
         <w:rPr>
           <w:rFonts w:ascii="Arial" w:hAnsi="Arial" w:cs="Arial"/>
         </w:rPr>
-        <w:t xml:space="preserve"> </w:t>
-      </w:r>
-      <w:r>
-        <w:rPr>
-          <w:rFonts w:ascii="Arial" w:hAnsi="Arial" w:cs="Arial"/>
-        </w:rPr>
-        <w:t xml:space="preserve">would </w:t>
-      </w:r>
-      <w:r>
-        <w:rPr>
-          <w:rFonts w:ascii="Arial" w:hAnsi="Arial" w:cs="Arial"/>
-        </w:rPr>
-        <w:t>effectively block third party developments (like the EU Wallet), as well as greatly complicate implementation</w:t>
+        <w:t xml:space="preserve"> would effectively block third party developments (like the EU Wallet), as well as greatly complicate implementation</w:t>
       </w:r>
       <w:r>
         <w:rPr>
@@ -189,13 +129,7 @@
         <w:rPr>
           <w:rFonts w:ascii="Arial" w:hAnsi="Arial" w:cs="Arial"/>
         </w:rPr>
-        <w:t>, testing, and rollou</w:t>
-      </w:r>
-      <w:r>
-        <w:rPr>
-          <w:rFonts w:ascii="Arial" w:hAnsi="Arial" w:cs="Arial"/>
-        </w:rPr>
-        <w:t>t.</w:t>
+        <w:t>, testing, and rollout.</w:t>
       </w:r>
     </w:p>
     <w:p>
@@ -222,7 +156,7 @@
         <w:jc w:val="center"/>
       </w:pPr>
       <w:r>
-        <w:object w:dxaOrig="6942" w:dyaOrig="4119" w14:anchorId="35FBD027">
+        <w:object w:dxaOrig="6942" w:dyaOrig="4119" w14:anchorId="12C8284E">
           <v:shapetype id="_x0000_t75" coordsize="21600,21600" o:spt="75" o:preferrelative="t" path="m@4@5l@4@11@9@11@9@5xe" filled="f" stroked="f">
             <v:stroke joinstyle="miter"/>
             <v:formulas>
@@ -242,10 +176,10 @@
             <v:path o:extrusionok="f" gradientshapeok="t" o:connecttype="rect"/>
             <o:lock v:ext="edit" aspectratio="t"/>
           </v:shapetype>
-          <v:shape id="_x0000_i1076" type="#_x0000_t75" style="width:535.9pt;height:278.05pt" o:ole="">
+          <v:shape id="_x0000_i1027" type="#_x0000_t75" style="width:532.45pt;height:277pt" o:ole="">
             <v:imagedata r:id="rId8" o:title="" croptop="6315f" cropbottom="1804f"/>
           </v:shape>
-          <o:OLEObject Type="Embed" ProgID="PowerPoint.Show.12" ShapeID="_x0000_i1076" DrawAspect="Content" ObjectID="_1765611692" r:id="rId9"/>
+          <o:OLEObject Type="Embed" ProgID="PowerPoint.Show.12" ShapeID="_x0000_i1027" DrawAspect="Content" ObjectID="_1765637932" r:id="rId9"/>
         </w:object>
       </w:r>
     </w:p>
@@ -310,31 +244,13 @@
         <w:rPr>
           <w:rFonts w:ascii="Arial" w:hAnsi="Arial" w:cs="Arial"/>
         </w:rPr>
-        <w:t xml:space="preserve">application </w:t>
-      </w:r>
-      <w:r>
-        <w:rPr>
-          <w:rFonts w:ascii="Arial" w:hAnsi="Arial" w:cs="Arial"/>
-        </w:rPr>
-        <w:t xml:space="preserve">specific </w:t>
-      </w:r>
-      <w:r>
-        <w:rPr>
-          <w:rFonts w:ascii="Arial" w:hAnsi="Arial" w:cs="Arial"/>
-        </w:rPr>
-        <w:t xml:space="preserve">services.  </w:t>
-      </w:r>
-      <w:r>
-        <w:rPr>
-          <w:rFonts w:ascii="Arial" w:hAnsi="Arial" w:cs="Arial"/>
-        </w:rPr>
-        <w:t xml:space="preserve">Since the Core API is </w:t>
-      </w:r>
-      <w:r>
-        <w:rPr>
-          <w:rFonts w:ascii="Arial" w:hAnsi="Arial" w:cs="Arial"/>
-        </w:rPr>
-        <w:t>a privileged service, t</w:t>
+        <w:t xml:space="preserve">application specific services.  </w:t>
+      </w:r>
+      <w:r>
+        <w:rPr>
+          <w:rFonts w:ascii="Arial" w:hAnsi="Arial" w:cs="Arial"/>
+        </w:rPr>
+        <w:t>Since the Core API is a privileged service, t</w:t>
       </w:r>
       <w:r>
         <w:rPr>
@@ -577,13 +493,7 @@
         <w:rPr>
           <w:rFonts w:ascii="Arial" w:hAnsi="Arial" w:cs="Arial"/>
         </w:rPr>
-        <w:t xml:space="preserve">, </w:t>
-      </w:r>
-      <w:r>
-        <w:rPr>
-          <w:rFonts w:ascii="Arial" w:hAnsi="Arial" w:cs="Arial"/>
-        </w:rPr>
-        <w:t>payment service</w:t>
+        <w:t>, payment service</w:t>
       </w:r>
       <w:r>
         <w:rPr>

</xml_diff>

<commit_message>
really minor text update
</commit_message>
<xml_diff>
--- a/research/revised-open-banking-architecture.docx
+++ b/research/revised-open-banking-architecture.docx
@@ -168,7 +168,7 @@
         <w:jc w:val="center"/>
       </w:pPr>
       <w:r>
-        <w:object w:dxaOrig="7194" w:dyaOrig="5407" w14:anchorId="3DBE092F">
+        <w:object w:dxaOrig="7194" w:dyaOrig="5407" w14:anchorId="5E2D4581">
           <v:shapetype id="_x0000_t75" coordsize="21600,21600" o:spt="75" o:preferrelative="t" path="m@4@5l@4@11@9@11@9@5xe" filled="f" stroked="f">
             <v:stroke joinstyle="miter"/>
             <v:formulas>
@@ -188,10 +188,10 @@
             <v:path o:extrusionok="f" gradientshapeok="t" o:connecttype="rect"/>
             <o:lock v:ext="edit" aspectratio="t"/>
           </v:shapetype>
-          <v:shape id="_x0000_i1025" type="#_x0000_t75" style="width:533.1pt;height:275.2pt" o:ole="">
+          <v:shape id="_x0000_i1027" type="#_x0000_t75" style="width:533.1pt;height:274.95pt" o:ole="">
             <v:imagedata r:id="rId8" o:title="" croptop="12369f" cropbottom="8246f"/>
           </v:shape>
-          <o:OLEObject Type="Embed" ProgID="PowerPoint.Show.12" ShapeID="_x0000_i1025" DrawAspect="Content" ObjectID="_1766376421" r:id="rId9"/>
+          <o:OLEObject Type="Embed" ProgID="PowerPoint.Show.12" ShapeID="_x0000_i1027" DrawAspect="Content" ObjectID="_1766843009" r:id="rId9"/>
         </w:object>
       </w:r>
     </w:p>

</xml_diff>

<commit_message>
Minor tweaks of intro
</commit_message>
<xml_diff>
--- a/research/revised-open-banking-architecture.docx
+++ b/research/revised-open-banking-architecture.docx
@@ -105,31 +105,45 @@
         <w:rPr>
           <w:rFonts w:ascii="Arial" w:hAnsi="Arial" w:cs="Arial"/>
         </w:rPr>
-        <w:t>To cope with this problem, specific wallet APIs have been proposed. Although working, such API</w:t>
-      </w:r>
-      <w:r>
-        <w:rPr>
-          <w:rFonts w:ascii="Arial" w:hAnsi="Arial" w:cs="Arial"/>
-        </w:rPr>
-        <w:t>s</w:t>
-      </w:r>
-      <w:r>
-        <w:rPr>
-          <w:rFonts w:ascii="Arial" w:hAnsi="Arial" w:cs="Arial"/>
-        </w:rPr>
-        <w:t xml:space="preserve"> would effectively block third party developments (like the EU Wallet), as well as greatly complicate implementation</w:t>
-      </w:r>
-      <w:r>
-        <w:rPr>
-          <w:rFonts w:ascii="Arial" w:hAnsi="Arial" w:cs="Arial"/>
-        </w:rPr>
-        <w:t>s</w:t>
-      </w:r>
-      <w:r>
-        <w:rPr>
-          <w:rFonts w:ascii="Arial" w:hAnsi="Arial" w:cs="Arial"/>
-        </w:rPr>
-        <w:t>, testing, and rollout.</w:t>
+        <w:t xml:space="preserve">To </w:t>
+      </w:r>
+      <w:r>
+        <w:rPr>
+          <w:rFonts w:ascii="Arial" w:hAnsi="Arial" w:cs="Arial"/>
+        </w:rPr>
+        <w:t xml:space="preserve">make things worse, existing Open Banking systems are based on a </w:t>
+      </w:r>
+      <w:r>
+        <w:rPr>
+          <w:rFonts w:ascii="Arial" w:hAnsi="Arial" w:cs="Arial"/>
+          <w:i/>
+          <w:iCs/>
+        </w:rPr>
+        <w:t>single-level, monolithic architecture</w:t>
+      </w:r>
+      <w:r>
+        <w:rPr>
+          <w:rFonts w:ascii="Arial" w:hAnsi="Arial" w:cs="Arial"/>
+        </w:rPr>
+        <w:t xml:space="preserve"> making the addition of new features very costly and cumbersome, as well as</w:t>
+      </w:r>
+      <w:r>
+        <w:rPr>
+          <w:rFonts w:ascii="Arial" w:hAnsi="Arial" w:cs="Arial"/>
+        </w:rPr>
+        <w:t xml:space="preserve"> effectively block</w:t>
+      </w:r>
+      <w:r>
+        <w:rPr>
+          <w:rFonts w:ascii="Arial" w:hAnsi="Arial" w:cs="Arial"/>
+        </w:rPr>
+        <w:t>ing</w:t>
+      </w:r>
+      <w:r>
+        <w:rPr>
+          <w:rFonts w:ascii="Arial" w:hAnsi="Arial" w:cs="Arial"/>
+        </w:rPr>
+        <w:t xml:space="preserve"> third party development.</w:t>
       </w:r>
     </w:p>
     <w:p>
@@ -188,10 +202,10 @@
             <v:path o:extrusionok="f" gradientshapeok="t" o:connecttype="rect"/>
             <o:lock v:ext="edit" aspectratio="t"/>
           </v:shapetype>
-          <v:shape id="_x0000_i1027" type="#_x0000_t75" style="width:533.1pt;height:274.95pt" o:ole="">
+          <v:shape id="_x0000_i1025" type="#_x0000_t75" style="width:533.1pt;height:274.95pt" o:ole="">
             <v:imagedata r:id="rId8" o:title="" croptop="12369f" cropbottom="8246f"/>
           </v:shape>
-          <o:OLEObject Type="Embed" ProgID="PowerPoint.Show.12" ShapeID="_x0000_i1027" DrawAspect="Content" ObjectID="_1766843009" r:id="rId9"/>
+          <o:OLEObject Type="Embed" ProgID="PowerPoint.Show.12" ShapeID="_x0000_i1025" DrawAspect="Content" ObjectID="_1767527869" r:id="rId9"/>
         </w:object>
       </w:r>
     </w:p>
@@ -1022,23 +1036,13 @@
                                 <w:szCs w:val="18"/>
                               </w:rPr>
                             </w:pPr>
-                            <w:proofErr w:type="spellStart"/>
                             <w:r>
                               <w:rPr>
                                 <w:rFonts w:ascii="Arial" w:hAnsi="Arial" w:cs="Arial"/>
                                 <w:sz w:val="18"/>
                                 <w:szCs w:val="18"/>
                               </w:rPr>
-                              <w:t>A.Rundgren</w:t>
-                            </w:r>
-                            <w:proofErr w:type="spellEnd"/>
-                            <w:r>
-                              <w:rPr>
-                                <w:rFonts w:ascii="Arial" w:hAnsi="Arial" w:cs="Arial"/>
-                                <w:sz w:val="18"/>
-                                <w:szCs w:val="18"/>
-                              </w:rPr>
-                              <w:t xml:space="preserve"> 2024</w:t>
+                              <w:t>A.Rundgren 2024</w:t>
                             </w:r>
                             <w:r>
                               <w:rPr>
@@ -1080,23 +1084,13 @@
                           <w:szCs w:val="18"/>
                         </w:rPr>
                       </w:pPr>
-                      <w:proofErr w:type="spellStart"/>
                       <w:r>
                         <w:rPr>
                           <w:rFonts w:ascii="Arial" w:hAnsi="Arial" w:cs="Arial"/>
                           <w:sz w:val="18"/>
                           <w:szCs w:val="18"/>
                         </w:rPr>
-                        <w:t>A.Rundgren</w:t>
-                      </w:r>
-                      <w:proofErr w:type="spellEnd"/>
-                      <w:r>
-                        <w:rPr>
-                          <w:rFonts w:ascii="Arial" w:hAnsi="Arial" w:cs="Arial"/>
-                          <w:sz w:val="18"/>
-                          <w:szCs w:val="18"/>
-                        </w:rPr>
-                        <w:t xml:space="preserve"> 2024</w:t>
+                        <w:t>A.Rundgren 2024</w:t>
                       </w:r>
                       <w:r>
                         <w:rPr>

</xml_diff>